<commit_message>
Analiza wywiadów jakościowych cz.2
</commit_message>
<xml_diff>
--- a/analizy_wynikow/Wyniki_wywiadów_SSI_v0.2.docx
+++ b/analizy_wynikow/Wyniki_wywiadów_SSI_v0.2.docx
@@ -2637,13 +2637,11 @@
             <w:r>
               <w:t>Przełamywanie barier „</w:t>
             </w:r>
-            <w:proofErr w:type="spellStart"/>
-            <w:r>
-              <w:t>zilosowości</w:t>
-            </w:r>
-            <w:proofErr w:type="spellEnd"/>
-            <w:r>
-              <w:t>”</w:t>
+            <w:r>
+              <w:t>s</w:t>
+            </w:r>
+            <w:r>
+              <w:t>ilosowości”</w:t>
             </w:r>
           </w:p>
         </w:tc>
@@ -3696,25 +3694,188 @@
             </w:r>
           </w:p>
           <w:p>
+            <w:r>
+              <w:t>Cambri</w:t>
+            </w:r>
+            <w:r>
+              <w:t>d</w:t>
+            </w:r>
+            <w:r>
+              <w:t xml:space="preserve">ge, Oxford, </w:t>
+            </w:r>
             <w:proofErr w:type="spellStart"/>
             <w:r>
-              <w:t>Cambriage</w:t>
+              <w:t>Hadvard</w:t>
             </w:r>
             <w:proofErr w:type="spellEnd"/>
             <w:r>
-              <w:t xml:space="preserve">, Oxford, </w:t>
+              <w:t>, Berke</w:t>
+            </w:r>
+            <w:r>
+              <w:t>le</w:t>
+            </w:r>
+            <w:r>
+              <w:t>y</w:t>
+            </w:r>
+          </w:p>
+        </w:tc>
+      </w:tr>
+      <w:tr>
+        <w:trPr>
+          <w:cantSplit/>
+        </w:trPr>
+        <w:tc>
+          <w:tcPr>
+            <w:tcW w:w="486" w:type="dxa"/>
+            <w:vAlign w:val="center"/>
+          </w:tcPr>
+          <w:p>
+            <w:pPr>
+              <w:jc w:val="center"/>
+              <w:rPr>
+                <w:b/>
+                <w:bCs/>
+              </w:rPr>
+            </w:pPr>
+            <w:r>
+              <w:rPr>
+                <w:b/>
+                <w:bCs/>
+              </w:rPr>
+              <w:t>4</w:t>
+            </w:r>
+          </w:p>
+        </w:tc>
+        <w:tc>
+          <w:tcPr>
+            <w:tcW w:w="2118" w:type="dxa"/>
+          </w:tcPr>
+          <w:p>
+            <w:r>
+              <w:t>Cenieni absolwenci</w:t>
+            </w:r>
+          </w:p>
+        </w:tc>
+        <w:tc>
+          <w:tcPr>
+            <w:tcW w:w="6458" w:type="dxa"/>
+          </w:tcPr>
+          <w:p>
+            <w:r>
+              <w:t>Techniczne- zdecydowanie tak sukces najlepszym miernikiem</w:t>
+            </w:r>
+          </w:p>
+          <w:p>
+            <w:r>
+              <w:t>Humanistyczne- niekoniecznie</w:t>
+            </w:r>
+          </w:p>
+        </w:tc>
+      </w:tr>
+      <w:tr>
+        <w:trPr>
+          <w:cantSplit/>
+        </w:trPr>
+        <w:tc>
+          <w:tcPr>
+            <w:tcW w:w="486" w:type="dxa"/>
+            <w:vAlign w:val="center"/>
+          </w:tcPr>
+          <w:p>
+            <w:pPr>
+              <w:jc w:val="center"/>
+              <w:rPr>
+                <w:b/>
+                <w:bCs/>
+              </w:rPr>
+            </w:pPr>
+            <w:r>
+              <w:rPr>
+                <w:b/>
+                <w:bCs/>
+              </w:rPr>
+              <w:t>5</w:t>
+            </w:r>
+          </w:p>
+        </w:tc>
+        <w:tc>
+          <w:tcPr>
+            <w:tcW w:w="2118" w:type="dxa"/>
+          </w:tcPr>
+          <w:p>
+            <w:r>
+              <w:t>Pomiar sukcesów absolwentów</w:t>
+            </w:r>
+          </w:p>
+        </w:tc>
+        <w:tc>
+          <w:tcPr>
+            <w:tcW w:w="6458" w:type="dxa"/>
+          </w:tcPr>
+          <w:p>
+            <w:r>
+              <w:t>Jak wyżej</w:t>
+            </w:r>
+          </w:p>
+        </w:tc>
+      </w:tr>
+      <w:tr>
+        <w:trPr>
+          <w:cantSplit/>
+        </w:trPr>
+        <w:tc>
+          <w:tcPr>
+            <w:tcW w:w="486" w:type="dxa"/>
+            <w:vAlign w:val="center"/>
+          </w:tcPr>
+          <w:p>
+            <w:pPr>
+              <w:jc w:val="center"/>
+              <w:rPr>
+                <w:b/>
+                <w:bCs/>
+              </w:rPr>
+            </w:pPr>
+            <w:r>
+              <w:rPr>
+                <w:b/>
+                <w:bCs/>
+              </w:rPr>
+              <w:t>6</w:t>
+            </w:r>
+          </w:p>
+        </w:tc>
+        <w:tc>
+          <w:tcPr>
+            <w:tcW w:w="2118" w:type="dxa"/>
+          </w:tcPr>
+          <w:p>
+            <w:r>
+              <w:t>Pomiar zarobków absolwentów</w:t>
+            </w:r>
+          </w:p>
+        </w:tc>
+        <w:tc>
+          <w:tcPr>
+            <w:tcW w:w="6458" w:type="dxa"/>
+          </w:tcPr>
+          <w:p>
+            <w:r>
+              <w:t xml:space="preserve">Techniczne wąskie </w:t>
             </w:r>
             <w:proofErr w:type="spellStart"/>
             <w:r>
-              <w:t>Hadvard</w:t>
+              <w:t>specyfikacjie</w:t>
             </w:r>
             <w:proofErr w:type="spellEnd"/>
-            <w:r>
-              <w:t xml:space="preserve">, </w:t>
+          </w:p>
+          <w:p>
+            <w:r>
+              <w:t xml:space="preserve">Przez kogo? Chwilowo- logistyka i </w:t>
             </w:r>
             <w:proofErr w:type="spellStart"/>
             <w:r>
-              <w:t>Berkezy</w:t>
+              <w:t>ecomrce</w:t>
             </w:r>
             <w:proofErr w:type="spellEnd"/>
           </w:p>
@@ -3742,412 +3903,262 @@
                 <w:b/>
                 <w:bCs/>
               </w:rPr>
-              <w:t>4</w:t>
-            </w:r>
-          </w:p>
-        </w:tc>
-        <w:tc>
-          <w:tcPr>
-            <w:tcW w:w="2118" w:type="dxa"/>
-          </w:tcPr>
-          <w:p>
-            <w:r>
-              <w:t>Cenieni absolwenci</w:t>
-            </w:r>
-          </w:p>
-        </w:tc>
-        <w:tc>
-          <w:tcPr>
-            <w:tcW w:w="6458" w:type="dxa"/>
-          </w:tcPr>
-          <w:p>
-            <w:r>
-              <w:t>Techniczne- zdecydowanie tak sukces najlepszym miernikiem</w:t>
-            </w:r>
-          </w:p>
-          <w:p>
-            <w:r>
-              <w:t>Humanistyczne- niekoniecznie</w:t>
-            </w:r>
-          </w:p>
-        </w:tc>
-      </w:tr>
-      <w:tr>
-        <w:trPr>
-          <w:cantSplit/>
-        </w:trPr>
-        <w:tc>
-          <w:tcPr>
-            <w:tcW w:w="486" w:type="dxa"/>
-            <w:vAlign w:val="center"/>
-          </w:tcPr>
-          <w:p>
-            <w:pPr>
-              <w:jc w:val="center"/>
-              <w:rPr>
-                <w:b/>
-                <w:bCs/>
-              </w:rPr>
-            </w:pPr>
-            <w:r>
-              <w:rPr>
-                <w:b/>
-                <w:bCs/>
-              </w:rPr>
-              <w:t>5</w:t>
-            </w:r>
-          </w:p>
-        </w:tc>
-        <w:tc>
-          <w:tcPr>
-            <w:tcW w:w="2118" w:type="dxa"/>
-          </w:tcPr>
-          <w:p>
-            <w:r>
-              <w:t>Pomiar sukcesów absolwentów</w:t>
-            </w:r>
-          </w:p>
-        </w:tc>
-        <w:tc>
-          <w:tcPr>
-            <w:tcW w:w="6458" w:type="dxa"/>
-          </w:tcPr>
-          <w:p>
-            <w:r>
-              <w:t>Jak wyżej</w:t>
-            </w:r>
-          </w:p>
-        </w:tc>
-      </w:tr>
-      <w:tr>
-        <w:trPr>
-          <w:cantSplit/>
-        </w:trPr>
-        <w:tc>
-          <w:tcPr>
-            <w:tcW w:w="486" w:type="dxa"/>
-            <w:vAlign w:val="center"/>
-          </w:tcPr>
-          <w:p>
-            <w:pPr>
-              <w:jc w:val="center"/>
-              <w:rPr>
-                <w:b/>
-                <w:bCs/>
-              </w:rPr>
-            </w:pPr>
-            <w:r>
-              <w:rPr>
-                <w:b/>
-                <w:bCs/>
-              </w:rPr>
-              <w:t>6</w:t>
-            </w:r>
-          </w:p>
-        </w:tc>
-        <w:tc>
-          <w:tcPr>
-            <w:tcW w:w="2118" w:type="dxa"/>
-          </w:tcPr>
-          <w:p>
-            <w:r>
-              <w:t>Pomiar zarobków absolwentów</w:t>
-            </w:r>
-          </w:p>
-        </w:tc>
-        <w:tc>
-          <w:tcPr>
-            <w:tcW w:w="6458" w:type="dxa"/>
-          </w:tcPr>
-          <w:p>
-            <w:r>
-              <w:t xml:space="preserve">Techniczne wąskie </w:t>
+              <w:t>7</w:t>
+            </w:r>
+          </w:p>
+        </w:tc>
+        <w:tc>
+          <w:tcPr>
+            <w:tcW w:w="2118" w:type="dxa"/>
+          </w:tcPr>
+          <w:p>
+            <w:pPr>
+              <w:rPr>
+                <w:i/>
+                <w:iCs/>
+              </w:rPr>
+            </w:pPr>
+            <w:r>
+              <w:rPr>
+                <w:i/>
+                <w:iCs/>
+              </w:rPr>
+              <w:t>Ocena uczelni</w:t>
+            </w:r>
+          </w:p>
+        </w:tc>
+        <w:tc>
+          <w:tcPr>
+            <w:tcW w:w="6458" w:type="dxa"/>
+          </w:tcPr>
+          <w:p>
+            <w:pPr>
+              <w:rPr>
+                <w:i/>
+                <w:iCs/>
+              </w:rPr>
+            </w:pPr>
+            <w:r>
+              <w:rPr>
+                <w:i/>
+                <w:iCs/>
+              </w:rPr>
+              <w:t>Ankieta</w:t>
+            </w:r>
+          </w:p>
+        </w:tc>
+      </w:tr>
+      <w:tr>
+        <w:trPr>
+          <w:cantSplit/>
+        </w:trPr>
+        <w:tc>
+          <w:tcPr>
+            <w:tcW w:w="486" w:type="dxa"/>
+            <w:vAlign w:val="center"/>
+          </w:tcPr>
+          <w:p>
+            <w:pPr>
+              <w:jc w:val="center"/>
+              <w:rPr>
+                <w:b/>
+                <w:bCs/>
+              </w:rPr>
+            </w:pPr>
+            <w:r>
+              <w:rPr>
+                <w:b/>
+                <w:bCs/>
+              </w:rPr>
+              <w:t>8</w:t>
+            </w:r>
+          </w:p>
+        </w:tc>
+        <w:tc>
+          <w:tcPr>
+            <w:tcW w:w="2118" w:type="dxa"/>
+          </w:tcPr>
+          <w:p>
+            <w:r>
+              <w:t xml:space="preserve">Czy pomiar </w:t>
             </w:r>
             <w:proofErr w:type="spellStart"/>
             <w:r>
-              <w:t>specyfikacjie</w:t>
+              <w:t>satysf</w:t>
             </w:r>
             <w:proofErr w:type="spellEnd"/>
-          </w:p>
-          <w:p>
-            <w:r>
-              <w:t xml:space="preserve">Przez kogo? Chwilowo- logistyka i </w:t>
+            <w:r>
+              <w:t xml:space="preserve">. </w:t>
             </w:r>
             <w:proofErr w:type="spellStart"/>
             <w:r>
-              <w:t>ecomrce</w:t>
+              <w:t>inter</w:t>
             </w:r>
             <w:proofErr w:type="spellEnd"/>
-          </w:p>
-        </w:tc>
-      </w:tr>
-      <w:tr>
-        <w:trPr>
-          <w:cantSplit/>
-        </w:trPr>
-        <w:tc>
-          <w:tcPr>
-            <w:tcW w:w="486" w:type="dxa"/>
-            <w:vAlign w:val="center"/>
-          </w:tcPr>
-          <w:p>
-            <w:pPr>
-              <w:jc w:val="center"/>
-              <w:rPr>
-                <w:b/>
-                <w:bCs/>
-              </w:rPr>
-            </w:pPr>
-            <w:r>
-              <w:rPr>
-                <w:b/>
-                <w:bCs/>
-              </w:rPr>
-              <w:t>7</w:t>
-            </w:r>
-          </w:p>
-        </w:tc>
-        <w:tc>
-          <w:tcPr>
-            <w:tcW w:w="2118" w:type="dxa"/>
-          </w:tcPr>
-          <w:p>
-            <w:pPr>
-              <w:rPr>
-                <w:i/>
-                <w:iCs/>
-              </w:rPr>
-            </w:pPr>
-            <w:r>
-              <w:rPr>
-                <w:i/>
-                <w:iCs/>
-              </w:rPr>
-              <w:t>Ocena uczelni</w:t>
-            </w:r>
-          </w:p>
-        </w:tc>
-        <w:tc>
-          <w:tcPr>
-            <w:tcW w:w="6458" w:type="dxa"/>
-          </w:tcPr>
-          <w:p>
-            <w:pPr>
-              <w:rPr>
-                <w:i/>
-                <w:iCs/>
-              </w:rPr>
-            </w:pPr>
-            <w:r>
-              <w:rPr>
-                <w:i/>
-                <w:iCs/>
-              </w:rPr>
-              <w:t>Ankieta</w:t>
-            </w:r>
-          </w:p>
-        </w:tc>
-      </w:tr>
-      <w:tr>
-        <w:trPr>
-          <w:cantSplit/>
-        </w:trPr>
-        <w:tc>
-          <w:tcPr>
-            <w:tcW w:w="486" w:type="dxa"/>
-            <w:vAlign w:val="center"/>
-          </w:tcPr>
-          <w:p>
-            <w:pPr>
-              <w:jc w:val="center"/>
-              <w:rPr>
-                <w:b/>
-                <w:bCs/>
-              </w:rPr>
-            </w:pPr>
-            <w:r>
-              <w:rPr>
-                <w:b/>
-                <w:bCs/>
-              </w:rPr>
-              <w:t>8</w:t>
-            </w:r>
-          </w:p>
-        </w:tc>
-        <w:tc>
-          <w:tcPr>
-            <w:tcW w:w="2118" w:type="dxa"/>
-          </w:tcPr>
-          <w:p>
-            <w:r>
-              <w:t xml:space="preserve">Czy pomiar </w:t>
-            </w:r>
+            <w:r>
+              <w:t>. do podnoszenia jakości</w:t>
+            </w:r>
+          </w:p>
+        </w:tc>
+        <w:tc>
+          <w:tcPr>
+            <w:tcW w:w="6458" w:type="dxa"/>
+          </w:tcPr>
+          <w:p>
+            <w:r>
+              <w:t>(8 i 9)Może być wymierne? Przyczyny satysfakcji? Osią</w:t>
+            </w:r>
+            <w:r>
+              <w:t>gnięci</w:t>
+            </w:r>
+            <w:r>
+              <w:t>e celu? (spójność celów uczelni i studentów) kwestia satysfakcji pozornej</w:t>
+            </w:r>
+          </w:p>
+          <w:p>
+            <w:r>
+              <w:t>Jakość można mierzyć tylko czynnikiem ludzkim-&gt; badanie na ile odkrywamy prawdę i w jakim stopniu</w:t>
+            </w:r>
+          </w:p>
+        </w:tc>
+      </w:tr>
+      <w:tr>
+        <w:trPr>
+          <w:cantSplit/>
+        </w:trPr>
+        <w:tc>
+          <w:tcPr>
+            <w:tcW w:w="486" w:type="dxa"/>
+            <w:vAlign w:val="center"/>
+          </w:tcPr>
+          <w:p>
+            <w:pPr>
+              <w:jc w:val="center"/>
+              <w:rPr>
+                <w:b/>
+                <w:bCs/>
+                <w:i/>
+                <w:iCs/>
+              </w:rPr>
+            </w:pPr>
+            <w:r>
+              <w:rPr>
+                <w:b/>
+                <w:bCs/>
+                <w:i/>
+                <w:iCs/>
+              </w:rPr>
+              <w:t>9</w:t>
+            </w:r>
+          </w:p>
+        </w:tc>
+        <w:tc>
+          <w:tcPr>
+            <w:tcW w:w="2118" w:type="dxa"/>
+          </w:tcPr>
+          <w:p>
+            <w:pPr>
+              <w:rPr>
+                <w:i/>
+                <w:iCs/>
+              </w:rPr>
+            </w:pPr>
+            <w:r>
+              <w:rPr>
+                <w:i/>
+                <w:iCs/>
+              </w:rPr>
+              <w:t>Jak SSI do podnoszenia jakości</w:t>
+            </w:r>
+          </w:p>
+        </w:tc>
+        <w:tc>
+          <w:tcPr>
+            <w:tcW w:w="6458" w:type="dxa"/>
+          </w:tcPr>
+          <w:p/>
+        </w:tc>
+      </w:tr>
+      <w:tr>
+        <w:trPr>
+          <w:cantSplit/>
+        </w:trPr>
+        <w:tc>
+          <w:tcPr>
+            <w:tcW w:w="486" w:type="dxa"/>
+            <w:vAlign w:val="center"/>
+          </w:tcPr>
+          <w:p>
+            <w:pPr>
+              <w:jc w:val="center"/>
+              <w:rPr>
+                <w:b/>
+                <w:bCs/>
+                <w:i/>
+                <w:iCs/>
+              </w:rPr>
+            </w:pPr>
+            <w:r>
+              <w:rPr>
+                <w:b/>
+                <w:bCs/>
+                <w:i/>
+                <w:iCs/>
+              </w:rPr>
+              <w:t>10</w:t>
+            </w:r>
+          </w:p>
+        </w:tc>
+        <w:tc>
+          <w:tcPr>
+            <w:tcW w:w="2118" w:type="dxa"/>
+          </w:tcPr>
+          <w:p>
+            <w:pPr>
+              <w:rPr>
+                <w:i/>
+                <w:iCs/>
+              </w:rPr>
+            </w:pPr>
+            <w:r>
+              <w:rPr>
+                <w:i/>
+                <w:iCs/>
+              </w:rPr>
+              <w:t>SSI dla doskonalenia SZJ</w:t>
+            </w:r>
+          </w:p>
+        </w:tc>
+        <w:tc>
+          <w:tcPr>
+            <w:tcW w:w="6458" w:type="dxa"/>
+          </w:tcPr>
+          <w:p>
             <w:proofErr w:type="spellStart"/>
             <w:r>
-              <w:t>satysf</w:t>
+              <w:t>Negat</w:t>
             </w:r>
             <w:proofErr w:type="spellEnd"/>
             <w:r>
-              <w:t xml:space="preserve">. </w:t>
+              <w:t>.- zbyt dużo szablonowych zadań</w:t>
+            </w:r>
+          </w:p>
+          <w:p>
+            <w:r>
+              <w:t>-zbyt mało rzeczy kreatywnych</w:t>
+            </w:r>
+          </w:p>
+          <w:p>
+            <w:r>
+              <w:t xml:space="preserve">- brakowało </w:t>
             </w:r>
             <w:proofErr w:type="spellStart"/>
             <w:r>
-              <w:t>inter</w:t>
+              <w:t>adrenalizy</w:t>
             </w:r>
             <w:proofErr w:type="spellEnd"/>
             <w:r>
-              <w:t>. do podnoszenia jakości</w:t>
-            </w:r>
-          </w:p>
-        </w:tc>
-        <w:tc>
-          <w:tcPr>
-            <w:tcW w:w="6458" w:type="dxa"/>
-          </w:tcPr>
-          <w:p>
-            <w:r>
-              <w:t xml:space="preserve">(8 i 9)Może być wymierne? Przyczyny satysfakcji? </w:t>
-            </w:r>
-            <w:proofErr w:type="spellStart"/>
-            <w:r>
-              <w:t>Osiąe</w:t>
-            </w:r>
-            <w:proofErr w:type="spellEnd"/>
-            <w:r>
-              <w:t xml:space="preserve"> celu? (spójność celów uczelni i studentów) kwestia satysfakcji pozornej</w:t>
-            </w:r>
-          </w:p>
-          <w:p>
-            <w:r>
-              <w:t>Jakość można mierzyć tylko czynnikiem ludzkim-&gt; badanie na ile odkrywamy prawdę i w jakim stopniu</w:t>
-            </w:r>
-          </w:p>
-        </w:tc>
-      </w:tr>
-      <w:tr>
-        <w:trPr>
-          <w:cantSplit/>
-        </w:trPr>
-        <w:tc>
-          <w:tcPr>
-            <w:tcW w:w="486" w:type="dxa"/>
-            <w:vAlign w:val="center"/>
-          </w:tcPr>
-          <w:p>
-            <w:pPr>
-              <w:jc w:val="center"/>
-              <w:rPr>
-                <w:b/>
-                <w:bCs/>
-                <w:i/>
-                <w:iCs/>
-              </w:rPr>
-            </w:pPr>
-            <w:r>
-              <w:rPr>
-                <w:b/>
-                <w:bCs/>
-                <w:i/>
-                <w:iCs/>
-              </w:rPr>
-              <w:t>9</w:t>
-            </w:r>
-          </w:p>
-        </w:tc>
-        <w:tc>
-          <w:tcPr>
-            <w:tcW w:w="2118" w:type="dxa"/>
-          </w:tcPr>
-          <w:p>
-            <w:pPr>
-              <w:rPr>
-                <w:i/>
-                <w:iCs/>
-              </w:rPr>
-            </w:pPr>
-            <w:r>
-              <w:rPr>
-                <w:i/>
-                <w:iCs/>
-              </w:rPr>
-              <w:t>Jak SSI do podnoszenia jakości</w:t>
-            </w:r>
-          </w:p>
-        </w:tc>
-        <w:tc>
-          <w:tcPr>
-            <w:tcW w:w="6458" w:type="dxa"/>
-          </w:tcPr>
-          <w:p/>
-        </w:tc>
-      </w:tr>
-      <w:tr>
-        <w:trPr>
-          <w:cantSplit/>
-        </w:trPr>
-        <w:tc>
-          <w:tcPr>
-            <w:tcW w:w="486" w:type="dxa"/>
-            <w:vAlign w:val="center"/>
-          </w:tcPr>
-          <w:p>
-            <w:pPr>
-              <w:jc w:val="center"/>
-              <w:rPr>
-                <w:b/>
-                <w:bCs/>
-                <w:i/>
-                <w:iCs/>
-              </w:rPr>
-            </w:pPr>
-            <w:r>
-              <w:rPr>
-                <w:b/>
-                <w:bCs/>
-                <w:i/>
-                <w:iCs/>
-              </w:rPr>
-              <w:t>10</w:t>
-            </w:r>
-          </w:p>
-        </w:tc>
-        <w:tc>
-          <w:tcPr>
-            <w:tcW w:w="2118" w:type="dxa"/>
-          </w:tcPr>
-          <w:p>
-            <w:pPr>
-              <w:rPr>
-                <w:i/>
-                <w:iCs/>
-              </w:rPr>
-            </w:pPr>
-            <w:r>
-              <w:rPr>
-                <w:i/>
-                <w:iCs/>
-              </w:rPr>
-              <w:t>SSI dla doskonalenia SZJ</w:t>
-            </w:r>
-          </w:p>
-        </w:tc>
-        <w:tc>
-          <w:tcPr>
-            <w:tcW w:w="6458" w:type="dxa"/>
-          </w:tcPr>
-          <w:p>
-            <w:proofErr w:type="spellStart"/>
-            <w:r>
-              <w:t>Negat</w:t>
-            </w:r>
-            <w:proofErr w:type="spellEnd"/>
-            <w:r>
-              <w:t>.- zbyt dużo szablonowych zadań</w:t>
-            </w:r>
-          </w:p>
-          <w:p>
-            <w:r>
-              <w:t>-zbyt mało rzeczy kreatywnych</w:t>
+              <w:t xml:space="preserve"> wiązanej z twórczością</w:t>
             </w:r>
           </w:p>
           <w:p>
@@ -4698,37 +4709,23 @@
           </w:p>
           <w:p>
             <w:r>
-              <w:t>-kadra (</w:t>
-            </w:r>
-            <w:proofErr w:type="spellStart"/>
-            <w:r>
-              <w:t>inter</w:t>
-            </w:r>
-            <w:proofErr w:type="spellEnd"/>
-            <w:r>
-              <w:t>…</w:t>
-            </w:r>
-            <w:proofErr w:type="spellStart"/>
-            <w:r>
-              <w:t>cjonalizacja</w:t>
-            </w:r>
-            <w:proofErr w:type="spellEnd"/>
-            <w:r>
-              <w:t xml:space="preserve">, </w:t>
-            </w:r>
-            <w:proofErr w:type="spellStart"/>
-            <w:r>
-              <w:t>wsółpraca</w:t>
-            </w:r>
-            <w:proofErr w:type="spellEnd"/>
+              <w:t>-kadra (inter</w:t>
+            </w:r>
+            <w:r>
+              <w:t>na</w:t>
+            </w:r>
+            <w:r>
+              <w:t xml:space="preserve">cjonalizacja, </w:t>
+            </w:r>
+            <w:r>
+              <w:t>współpraca</w:t>
+            </w:r>
             <w:r>
               <w:t xml:space="preserve">) wystawy kadry i inne </w:t>
             </w:r>
-            <w:proofErr w:type="spellStart"/>
-            <w:r>
-              <w:t>wydażenia</w:t>
-            </w:r>
-            <w:proofErr w:type="spellEnd"/>
+            <w:r>
+              <w:t>wydarzenia</w:t>
+            </w:r>
             <w:r>
               <w:t xml:space="preserve"> artystyczne promujące uczelnie, publikacje, katalogi, magazyny artystyczne</w:t>
             </w:r>
@@ -4760,23 +4757,19 @@
           </w:p>
           <w:p>
             <w:r>
-              <w:t>-</w:t>
-            </w:r>
-            <w:proofErr w:type="spellStart"/>
-            <w:r>
-              <w:t>wsółpraca</w:t>
-            </w:r>
-            <w:proofErr w:type="spellEnd"/>
-            <w:r>
-              <w:t xml:space="preserve"> z innymi uczelniami artystycznymi miejscami </w:t>
-            </w:r>
-            <w:proofErr w:type="spellStart"/>
-            <w:r>
-              <w:t>wsólne</w:t>
-            </w:r>
-            <w:proofErr w:type="spellEnd"/>
-            <w:r>
-              <w:t xml:space="preserve"> rozpoczęcie roku</w:t>
+              <w:t>-ws</w:t>
+            </w:r>
+            <w:r>
+              <w:t>p</w:t>
+            </w:r>
+            <w:r>
+              <w:t>ółpraca z innymi uczelniami artystycznymi miejscami ws</w:t>
+            </w:r>
+            <w:r>
+              <w:t>p</w:t>
+            </w:r>
+            <w:r>
+              <w:t>ólne rozpoczęcie roku</w:t>
             </w:r>
           </w:p>
           <w:p>
@@ -5682,22 +5675,20 @@
           </w:p>
           <w:p>
             <w:r>
-              <w:t xml:space="preserve">Miasto może wspierać lub dyskwalifikować </w:t>
+              <w:t>Miasto może wspierać lub dyskwalifikować wybó</w:t>
+            </w:r>
+            <w:r>
+              <w:t>r</w:t>
+            </w:r>
+            <w:r>
+              <w:t xml:space="preserve"> decyzja o </w:t>
             </w:r>
             <w:proofErr w:type="spellStart"/>
             <w:r>
-              <w:t>wybóe</w:t>
+              <w:t>ew</w:t>
             </w:r>
             <w:proofErr w:type="spellEnd"/>
             <w:r>
-              <w:t xml:space="preserve"> decyzja o </w:t>
-            </w:r>
-            <w:proofErr w:type="spellStart"/>
-            <w:r>
-              <w:t>ew</w:t>
-            </w:r>
-            <w:proofErr w:type="spellEnd"/>
-            <w:r>
               <w:t xml:space="preserve"> przeprowadzce,.</w:t>
             </w:r>
           </w:p>
@@ -5745,7 +5736,7 @@
           </w:tcPr>
           <w:p>
             <w:r>
-              <w:t>3 i 6Studenci i doktoranci (często pomijani)</w:t>
+              <w:t>Studenci i doktoranci (często pomijani)</w:t>
             </w:r>
           </w:p>
           <w:p>
@@ -6770,21 +6761,29 @@
             <w:tcW w:w="6458" w:type="dxa"/>
           </w:tcPr>
           <w:p>
-            <w:proofErr w:type="spellStart"/>
-            <w:r>
-              <w:t>Linditouen</w:t>
-            </w:r>
-            <w:proofErr w:type="spellEnd"/>
-            <w:r>
-              <w:t xml:space="preserve"> (architektura) – podejście eksperymentalne</w:t>
-            </w:r>
-          </w:p>
-          <w:p>
-            <w:proofErr w:type="spellStart"/>
-            <w:r>
-              <w:t>Prakrtyka</w:t>
-            </w:r>
-            <w:proofErr w:type="spellEnd"/>
+            <w:r>
+              <w:t>E</w:t>
+            </w:r>
+            <w:r>
+              <w:t>ind</w:t>
+            </w:r>
+            <w:r>
+              <w:t>h</w:t>
+            </w:r>
+            <w:r>
+              <w:t>o</w:t>
+            </w:r>
+            <w:r>
+              <w:t>v</w:t>
+            </w:r>
+            <w:r>
+              <w:t>en (architektura) – podejście eksperymentalne</w:t>
+            </w:r>
+          </w:p>
+          <w:p>
+            <w:r>
+              <w:t>Praktyka</w:t>
+            </w:r>
             <w:r>
               <w:t xml:space="preserve"> projektowa- uczelnie skandynawskie</w:t>
             </w:r>
@@ -6793,34 +6792,28 @@
             <w:r>
               <w:t xml:space="preserve">Wzornictwo- warszawa, </w:t>
             </w:r>
-            <w:proofErr w:type="spellStart"/>
-            <w:r>
-              <w:t>kraków</w:t>
-            </w:r>
-            <w:proofErr w:type="spellEnd"/>
-            <w:r>
-              <w:t xml:space="preserve">, </w:t>
-            </w:r>
-            <w:proofErr w:type="spellStart"/>
-            <w:r>
-              <w:t>gdańsk</w:t>
-            </w:r>
-            <w:proofErr w:type="spellEnd"/>
-            <w:r>
-              <w:t xml:space="preserve"> ale inne też</w:t>
+            <w:r>
+              <w:t>K</w:t>
+            </w:r>
+            <w:r>
+              <w:t xml:space="preserve">raków, </w:t>
+            </w:r>
+            <w:r>
+              <w:t>G</w:t>
+            </w:r>
+            <w:r>
+              <w:t>dańsk ale inne też</w:t>
             </w:r>
           </w:p>
           <w:p>
             <w:r>
               <w:t xml:space="preserve">School of form- </w:t>
             </w:r>
-            <w:proofErr w:type="spellStart"/>
-            <w:r>
-              <w:t>poznań</w:t>
-            </w:r>
-            <w:proofErr w:type="spellEnd"/>
-            <w:r>
-              <w:t>/ Warszawa- pry</w:t>
+            <w:r>
+              <w:t>P</w:t>
+            </w:r>
+            <w:r>
+              <w:t>oznań/ Warszawa- pry</w:t>
             </w:r>
             <w:r>
               <w:t>watna uczelnia, podejście eksperymentalne (wolnościowe)</w:t>
@@ -6830,11 +6823,9 @@
             <w:r>
               <w:t xml:space="preserve">Obecnie studenci bardziej roszczeniowi ale też większy wyścig </w:t>
             </w:r>
-            <w:proofErr w:type="spellStart"/>
-            <w:r>
-              <w:t>szczórów</w:t>
-            </w:r>
-            <w:proofErr w:type="spellEnd"/>
+            <w:r>
+              <w:t>szczurów</w:t>
+            </w:r>
             <w:r>
               <w:t xml:space="preserve"> </w:t>
             </w:r>
@@ -7693,567 +7684,576 @@
             <w:r>
               <w:t xml:space="preserve">Pracownicy, przedsiębiorcy, absolwenci (z duża </w:t>
             </w:r>
+            <w:r>
+              <w:t>ostrożnością</w:t>
+            </w:r>
+            <w:r>
+              <w:t xml:space="preserve"> bo głównym celem jest krótkoterminowy zysk)</w:t>
+            </w:r>
+          </w:p>
+        </w:tc>
+      </w:tr>
+      <w:tr>
+        <w:trPr>
+          <w:cantSplit/>
+        </w:trPr>
+        <w:tc>
+          <w:tcPr>
+            <w:tcW w:w="486" w:type="dxa"/>
+            <w:vAlign w:val="center"/>
+          </w:tcPr>
+          <w:p>
+            <w:pPr>
+              <w:jc w:val="center"/>
+              <w:rPr>
+                <w:b/>
+                <w:bCs/>
+              </w:rPr>
+            </w:pPr>
+            <w:r>
+              <w:rPr>
+                <w:b/>
+                <w:bCs/>
+              </w:rPr>
+              <w:t>3</w:t>
+            </w:r>
+          </w:p>
+        </w:tc>
+        <w:tc>
+          <w:tcPr>
+            <w:tcW w:w="2118" w:type="dxa"/>
+          </w:tcPr>
+          <w:p>
+            <w:r>
+              <w:t>Ocena różnych uczelni</w:t>
+            </w:r>
+          </w:p>
+        </w:tc>
+        <w:tc>
+          <w:tcPr>
+            <w:tcW w:w="6458" w:type="dxa"/>
+          </w:tcPr>
+          <w:p>
+            <w:r>
+              <w:t xml:space="preserve">PW, P </w:t>
+            </w:r>
             <w:proofErr w:type="spellStart"/>
             <w:r>
-              <w:t>ostrożnośca</w:t>
+              <w:t>Wroc</w:t>
             </w:r>
             <w:proofErr w:type="spellEnd"/>
             <w:r>
-              <w:t xml:space="preserve"> bo głównym celem jest krótkoterminowy zysk)</w:t>
-            </w:r>
-          </w:p>
-        </w:tc>
-      </w:tr>
-      <w:tr>
-        <w:trPr>
-          <w:cantSplit/>
-        </w:trPr>
-        <w:tc>
-          <w:tcPr>
-            <w:tcW w:w="486" w:type="dxa"/>
-            <w:vAlign w:val="center"/>
-          </w:tcPr>
-          <w:p>
-            <w:pPr>
-              <w:jc w:val="center"/>
-              <w:rPr>
-                <w:b/>
-                <w:bCs/>
-              </w:rPr>
-            </w:pPr>
-            <w:r>
-              <w:rPr>
-                <w:b/>
-                <w:bCs/>
-              </w:rPr>
-              <w:t>3</w:t>
-            </w:r>
-          </w:p>
-        </w:tc>
-        <w:tc>
-          <w:tcPr>
-            <w:tcW w:w="2118" w:type="dxa"/>
-          </w:tcPr>
-          <w:p>
-            <w:r>
-              <w:t>Ocena różnych uczelni</w:t>
-            </w:r>
-          </w:p>
-        </w:tc>
-        <w:tc>
-          <w:tcPr>
-            <w:tcW w:w="6458" w:type="dxa"/>
-          </w:tcPr>
-          <w:p>
-            <w:r>
-              <w:t xml:space="preserve">PW, VP </w:t>
+              <w:t xml:space="preserve"> AGH, PSL, PG</w:t>
+            </w:r>
+          </w:p>
+          <w:p>
+            <w:r>
+              <w:t xml:space="preserve">UW, UJ, NAM, </w:t>
             </w:r>
             <w:proofErr w:type="spellStart"/>
             <w:r>
+              <w:t>U</w:t>
+            </w:r>
+            <w:r>
               <w:t>Wroc</w:t>
             </w:r>
             <w:proofErr w:type="spellEnd"/>
             <w:r>
-              <w:t xml:space="preserve"> AGH, PSL, PG</w:t>
-            </w:r>
-          </w:p>
-          <w:p>
-            <w:r>
-              <w:t xml:space="preserve">UW, UJ, NAM, </w:t>
-            </w:r>
+              <w:t xml:space="preserve">     (czy listę uczelni badawczych-/chyba/)</w:t>
+            </w:r>
+          </w:p>
+          <w:p>
             <w:proofErr w:type="spellStart"/>
             <w:r>
-              <w:t>VWroc</w:t>
+              <w:t>Gumed</w:t>
             </w:r>
             <w:proofErr w:type="spellEnd"/>
             <w:r>
-              <w:t xml:space="preserve">     (czy listę uczelni badawczych-/chyba/)</w:t>
-            </w:r>
-          </w:p>
-          <w:p>
+              <w:t xml:space="preserve">, </w:t>
+            </w:r>
             <w:proofErr w:type="spellStart"/>
             <w:r>
-              <w:t>Gumed</w:t>
+              <w:t>Umed</w:t>
             </w:r>
             <w:proofErr w:type="spellEnd"/>
             <w:r>
-              <w:t xml:space="preserve">, </w:t>
+              <w:t xml:space="preserve"> </w:t>
             </w:r>
             <w:proofErr w:type="spellStart"/>
             <w:r>
-              <w:t>Umed</w:t>
+              <w:t>W</w:t>
+            </w:r>
+            <w:r>
+              <w:t>ars</w:t>
+            </w:r>
+            <w:r>
+              <w:t>z</w:t>
             </w:r>
             <w:proofErr w:type="spellEnd"/>
+          </w:p>
+        </w:tc>
+      </w:tr>
+      <w:tr>
+        <w:trPr>
+          <w:cantSplit/>
+        </w:trPr>
+        <w:tc>
+          <w:tcPr>
+            <w:tcW w:w="486" w:type="dxa"/>
+            <w:vAlign w:val="center"/>
+          </w:tcPr>
+          <w:p>
+            <w:pPr>
+              <w:jc w:val="center"/>
+              <w:rPr>
+                <w:b/>
+                <w:bCs/>
+              </w:rPr>
+            </w:pPr>
+            <w:r>
+              <w:rPr>
+                <w:b/>
+                <w:bCs/>
+              </w:rPr>
+              <w:t>4</w:t>
+            </w:r>
+          </w:p>
+        </w:tc>
+        <w:tc>
+          <w:tcPr>
+            <w:tcW w:w="2118" w:type="dxa"/>
+          </w:tcPr>
+          <w:p>
+            <w:r>
+              <w:t>Cenieni absolwenci</w:t>
+            </w:r>
+          </w:p>
+        </w:tc>
+        <w:tc>
+          <w:tcPr>
+            <w:tcW w:w="6458" w:type="dxa"/>
+          </w:tcPr>
+          <w:p>
+            <w:r>
+              <w:t>Tak, ale trzeba uważać na kryteria</w:t>
+            </w:r>
+          </w:p>
+        </w:tc>
+      </w:tr>
+      <w:tr>
+        <w:trPr>
+          <w:cantSplit/>
+        </w:trPr>
+        <w:tc>
+          <w:tcPr>
+            <w:tcW w:w="486" w:type="dxa"/>
+            <w:vAlign w:val="center"/>
+          </w:tcPr>
+          <w:p>
+            <w:pPr>
+              <w:jc w:val="center"/>
+              <w:rPr>
+                <w:b/>
+                <w:bCs/>
+              </w:rPr>
+            </w:pPr>
+            <w:r>
+              <w:rPr>
+                <w:b/>
+                <w:bCs/>
+              </w:rPr>
+              <w:t>5</w:t>
+            </w:r>
+          </w:p>
+        </w:tc>
+        <w:tc>
+          <w:tcPr>
+            <w:tcW w:w="2118" w:type="dxa"/>
+          </w:tcPr>
+          <w:p>
+            <w:r>
+              <w:t>Pomiar sukcesów absolwentów</w:t>
+            </w:r>
+          </w:p>
+        </w:tc>
+        <w:tc>
+          <w:tcPr>
+            <w:tcW w:w="6458" w:type="dxa"/>
+          </w:tcPr>
+          <w:p>
+            <w:r>
+              <w:t>Różnice regionalne w zarobkach -&gt; raczej poziom zadowolenia</w:t>
+            </w:r>
+          </w:p>
+        </w:tc>
+      </w:tr>
+      <w:tr>
+        <w:trPr>
+          <w:cantSplit/>
+        </w:trPr>
+        <w:tc>
+          <w:tcPr>
+            <w:tcW w:w="486" w:type="dxa"/>
+            <w:vAlign w:val="center"/>
+          </w:tcPr>
+          <w:p>
+            <w:pPr>
+              <w:jc w:val="center"/>
+              <w:rPr>
+                <w:b/>
+                <w:bCs/>
+              </w:rPr>
+            </w:pPr>
+            <w:r>
+              <w:rPr>
+                <w:b/>
+                <w:bCs/>
+              </w:rPr>
+              <w:t>6</w:t>
+            </w:r>
+          </w:p>
+        </w:tc>
+        <w:tc>
+          <w:tcPr>
+            <w:tcW w:w="2118" w:type="dxa"/>
+          </w:tcPr>
+          <w:p>
+            <w:r>
+              <w:t>Pomiar zarobków absolwentów</w:t>
+            </w:r>
+          </w:p>
+        </w:tc>
+        <w:tc>
+          <w:tcPr>
+            <w:tcW w:w="6458" w:type="dxa"/>
+          </w:tcPr>
+          <w:p>
+            <w:r>
+              <w:t xml:space="preserve">Analogicznie: najlepsze firmy inwestują tam gdzie najlepsze uczelnie </w:t>
+            </w:r>
+          </w:p>
+        </w:tc>
+      </w:tr>
+      <w:tr>
+        <w:trPr>
+          <w:cantSplit/>
+        </w:trPr>
+        <w:tc>
+          <w:tcPr>
+            <w:tcW w:w="486" w:type="dxa"/>
+            <w:vAlign w:val="center"/>
+          </w:tcPr>
+          <w:p>
+            <w:pPr>
+              <w:jc w:val="center"/>
+              <w:rPr>
+                <w:b/>
+                <w:bCs/>
+              </w:rPr>
+            </w:pPr>
+            <w:r>
+              <w:rPr>
+                <w:b/>
+                <w:bCs/>
+              </w:rPr>
+              <w:t>7</w:t>
+            </w:r>
+          </w:p>
+        </w:tc>
+        <w:tc>
+          <w:tcPr>
+            <w:tcW w:w="2118" w:type="dxa"/>
+          </w:tcPr>
+          <w:p>
+            <w:pPr>
+              <w:rPr>
+                <w:i/>
+                <w:iCs/>
+              </w:rPr>
+            </w:pPr>
+            <w:r>
+              <w:rPr>
+                <w:i/>
+                <w:iCs/>
+              </w:rPr>
+              <w:t>Ocena uczelni</w:t>
+            </w:r>
+          </w:p>
+        </w:tc>
+        <w:tc>
+          <w:tcPr>
+            <w:tcW w:w="6458" w:type="dxa"/>
+          </w:tcPr>
+          <w:p>
+            <w:pPr>
+              <w:rPr>
+                <w:i/>
+                <w:iCs/>
+              </w:rPr>
+            </w:pPr>
+            <w:r>
+              <w:rPr>
+                <w:i/>
+                <w:iCs/>
+              </w:rPr>
+              <w:t>Ankieta</w:t>
+            </w:r>
+          </w:p>
+        </w:tc>
+      </w:tr>
+      <w:tr>
+        <w:trPr>
+          <w:cantSplit/>
+        </w:trPr>
+        <w:tc>
+          <w:tcPr>
+            <w:tcW w:w="486" w:type="dxa"/>
+            <w:vAlign w:val="center"/>
+          </w:tcPr>
+          <w:p>
+            <w:pPr>
+              <w:jc w:val="center"/>
+              <w:rPr>
+                <w:b/>
+                <w:bCs/>
+              </w:rPr>
+            </w:pPr>
+            <w:r>
+              <w:rPr>
+                <w:b/>
+                <w:bCs/>
+              </w:rPr>
+              <w:t>8</w:t>
+            </w:r>
+          </w:p>
+        </w:tc>
+        <w:tc>
+          <w:tcPr>
+            <w:tcW w:w="2118" w:type="dxa"/>
+          </w:tcPr>
+          <w:p>
+            <w:r>
+              <w:t xml:space="preserve">Czy pomiar </w:t>
+            </w:r>
+            <w:proofErr w:type="spellStart"/>
+            <w:r>
+              <w:t>satysf</w:t>
+            </w:r>
+            <w:proofErr w:type="spellEnd"/>
+            <w:r>
+              <w:t xml:space="preserve">. </w:t>
+            </w:r>
+            <w:proofErr w:type="spellStart"/>
+            <w:r>
+              <w:t>inter</w:t>
+            </w:r>
+            <w:proofErr w:type="spellEnd"/>
+            <w:r>
+              <w:t>. do podnoszenia jakości</w:t>
+            </w:r>
+          </w:p>
+        </w:tc>
+        <w:tc>
+          <w:tcPr>
+            <w:tcW w:w="6458" w:type="dxa"/>
+          </w:tcPr>
+          <w:p>
+            <w:r>
+              <w:t>Satysfakcja najlepsza miarą (kwestia oczekiwań i celów studentów)</w:t>
+            </w:r>
+          </w:p>
+        </w:tc>
+      </w:tr>
+      <w:tr>
+        <w:trPr>
+          <w:cantSplit/>
+        </w:trPr>
+        <w:tc>
+          <w:tcPr>
+            <w:tcW w:w="486" w:type="dxa"/>
+            <w:vAlign w:val="center"/>
+          </w:tcPr>
+          <w:p>
+            <w:pPr>
+              <w:jc w:val="center"/>
+              <w:rPr>
+                <w:b/>
+                <w:bCs/>
+                <w:i/>
+                <w:iCs/>
+              </w:rPr>
+            </w:pPr>
+            <w:r>
+              <w:rPr>
+                <w:b/>
+                <w:bCs/>
+                <w:i/>
+                <w:iCs/>
+              </w:rPr>
+              <w:t>9</w:t>
+            </w:r>
+          </w:p>
+        </w:tc>
+        <w:tc>
+          <w:tcPr>
+            <w:tcW w:w="2118" w:type="dxa"/>
+          </w:tcPr>
+          <w:p>
+            <w:pPr>
+              <w:rPr>
+                <w:i/>
+                <w:iCs/>
+              </w:rPr>
+            </w:pPr>
+            <w:r>
+              <w:rPr>
+                <w:i/>
+                <w:iCs/>
+              </w:rPr>
+              <w:t>Jak SSI do podnoszenia jakości</w:t>
+            </w:r>
+          </w:p>
+        </w:tc>
+        <w:tc>
+          <w:tcPr>
+            <w:tcW w:w="6458" w:type="dxa"/>
+          </w:tcPr>
+          <w:p>
+            <w:r>
+              <w:t>Własne badania „dział spraw naukowych”</w:t>
+            </w:r>
+          </w:p>
+        </w:tc>
+      </w:tr>
+      <w:tr>
+        <w:trPr>
+          <w:cantSplit/>
+        </w:trPr>
+        <w:tc>
+          <w:tcPr>
+            <w:tcW w:w="486" w:type="dxa"/>
+            <w:vAlign w:val="center"/>
+          </w:tcPr>
+          <w:p>
+            <w:pPr>
+              <w:jc w:val="center"/>
+              <w:rPr>
+                <w:b/>
+                <w:bCs/>
+                <w:i/>
+                <w:iCs/>
+              </w:rPr>
+            </w:pPr>
+            <w:r>
+              <w:rPr>
+                <w:b/>
+                <w:bCs/>
+                <w:i/>
+                <w:iCs/>
+              </w:rPr>
+              <w:t>10</w:t>
+            </w:r>
+          </w:p>
+        </w:tc>
+        <w:tc>
+          <w:tcPr>
+            <w:tcW w:w="2118" w:type="dxa"/>
+          </w:tcPr>
+          <w:p>
+            <w:pPr>
+              <w:rPr>
+                <w:i/>
+                <w:iCs/>
+              </w:rPr>
+            </w:pPr>
+            <w:r>
+              <w:rPr>
+                <w:i/>
+                <w:iCs/>
+              </w:rPr>
+              <w:t>SSI dla doskonalenia SZJ</w:t>
+            </w:r>
+          </w:p>
+        </w:tc>
+        <w:tc>
+          <w:tcPr>
+            <w:tcW w:w="6458" w:type="dxa"/>
+          </w:tcPr>
+          <w:p>
+            <w:r>
+              <w:t>Nieuchwytne – nauka, tradycja, wielkość uczelni, ranga ośrodka akademickiego- otoczenie uczelni</w:t>
+            </w:r>
+          </w:p>
+          <w:p>
+            <w:r>
+              <w:t xml:space="preserve">Funkcja opinii </w:t>
+            </w:r>
+            <w:r>
+              <w:t>budowanej</w:t>
+            </w:r>
+            <w:r>
+              <w:t xml:space="preserve"> długoterminowo</w:t>
+            </w:r>
+          </w:p>
+          <w:p>
+            <w:r>
+              <w:t xml:space="preserve">Wynik wieloletniego </w:t>
+            </w:r>
+            <w:r>
+              <w:t>procesu</w:t>
+            </w:r>
+            <w:r>
+              <w:t xml:space="preserve"> z dużą inercją</w:t>
+            </w:r>
+          </w:p>
+          <w:p>
+            <w:r>
+              <w:t>Polit. Rzeszowska</w:t>
+            </w:r>
+          </w:p>
+          <w:p>
+            <w:r>
+              <w:t>Mark-Nimb np.</w:t>
+            </w:r>
             <w:r>
               <w:t xml:space="preserve"> </w:t>
             </w:r>
-            <w:proofErr w:type="spellStart"/>
-            <w:r>
-              <w:t>wars</w:t>
-            </w:r>
-            <w:proofErr w:type="spellEnd"/>
-          </w:p>
-        </w:tc>
-      </w:tr>
-      <w:tr>
-        <w:trPr>
-          <w:cantSplit/>
-        </w:trPr>
-        <w:tc>
-          <w:tcPr>
-            <w:tcW w:w="486" w:type="dxa"/>
-            <w:vAlign w:val="center"/>
-          </w:tcPr>
-          <w:p>
-            <w:pPr>
-              <w:jc w:val="center"/>
-              <w:rPr>
-                <w:b/>
-                <w:bCs/>
-              </w:rPr>
-            </w:pPr>
-            <w:r>
-              <w:rPr>
-                <w:b/>
-                <w:bCs/>
-              </w:rPr>
-              <w:t>4</w:t>
-            </w:r>
-          </w:p>
-        </w:tc>
-        <w:tc>
-          <w:tcPr>
-            <w:tcW w:w="2118" w:type="dxa"/>
-          </w:tcPr>
-          <w:p>
-            <w:r>
-              <w:t>Cenieni absolwenci</w:t>
-            </w:r>
-          </w:p>
-        </w:tc>
-        <w:tc>
-          <w:tcPr>
-            <w:tcW w:w="6458" w:type="dxa"/>
-          </w:tcPr>
-          <w:p>
-            <w:r>
-              <w:t>Tak, ale trzeba uważać na kryteria</w:t>
-            </w:r>
-          </w:p>
-        </w:tc>
-      </w:tr>
-      <w:tr>
-        <w:trPr>
-          <w:cantSplit/>
-        </w:trPr>
-        <w:tc>
-          <w:tcPr>
-            <w:tcW w:w="486" w:type="dxa"/>
-            <w:vAlign w:val="center"/>
-          </w:tcPr>
-          <w:p>
-            <w:pPr>
-              <w:jc w:val="center"/>
-              <w:rPr>
-                <w:b/>
-                <w:bCs/>
-              </w:rPr>
-            </w:pPr>
-            <w:r>
-              <w:rPr>
-                <w:b/>
-                <w:bCs/>
-              </w:rPr>
-              <w:t>5</w:t>
-            </w:r>
-          </w:p>
-        </w:tc>
-        <w:tc>
-          <w:tcPr>
-            <w:tcW w:w="2118" w:type="dxa"/>
-          </w:tcPr>
-          <w:p>
-            <w:r>
-              <w:t>Pomiar sukcesów absolwentów</w:t>
-            </w:r>
-          </w:p>
-        </w:tc>
-        <w:tc>
-          <w:tcPr>
-            <w:tcW w:w="6458" w:type="dxa"/>
-          </w:tcPr>
-          <w:p>
-            <w:r>
-              <w:t>Różnice regionalne w zarobkach -&gt; raczej poziom zadowolenia</w:t>
-            </w:r>
-          </w:p>
-        </w:tc>
-      </w:tr>
-      <w:tr>
-        <w:trPr>
-          <w:cantSplit/>
-        </w:trPr>
-        <w:tc>
-          <w:tcPr>
-            <w:tcW w:w="486" w:type="dxa"/>
-            <w:vAlign w:val="center"/>
-          </w:tcPr>
-          <w:p>
-            <w:pPr>
-              <w:jc w:val="center"/>
-              <w:rPr>
-                <w:b/>
-                <w:bCs/>
-              </w:rPr>
-            </w:pPr>
-            <w:r>
-              <w:rPr>
-                <w:b/>
-                <w:bCs/>
-              </w:rPr>
-              <w:t>6</w:t>
-            </w:r>
-          </w:p>
-        </w:tc>
-        <w:tc>
-          <w:tcPr>
-            <w:tcW w:w="2118" w:type="dxa"/>
-          </w:tcPr>
-          <w:p>
-            <w:r>
-              <w:t>Pomiar zarobków absolwentów</w:t>
-            </w:r>
-          </w:p>
-        </w:tc>
-        <w:tc>
-          <w:tcPr>
-            <w:tcW w:w="6458" w:type="dxa"/>
-          </w:tcPr>
-          <w:p>
-            <w:r>
-              <w:t xml:space="preserve">Analogicznie: najlepsze firmy inwestują tam gdzie najlepsze uczelnie </w:t>
-            </w:r>
-          </w:p>
-        </w:tc>
-      </w:tr>
-      <w:tr>
-        <w:trPr>
-          <w:cantSplit/>
-        </w:trPr>
-        <w:tc>
-          <w:tcPr>
-            <w:tcW w:w="486" w:type="dxa"/>
-            <w:vAlign w:val="center"/>
-          </w:tcPr>
-          <w:p>
-            <w:pPr>
-              <w:jc w:val="center"/>
-              <w:rPr>
-                <w:b/>
-                <w:bCs/>
-              </w:rPr>
-            </w:pPr>
-            <w:r>
-              <w:rPr>
-                <w:b/>
-                <w:bCs/>
-              </w:rPr>
-              <w:t>7</w:t>
-            </w:r>
-          </w:p>
-        </w:tc>
-        <w:tc>
-          <w:tcPr>
-            <w:tcW w:w="2118" w:type="dxa"/>
-          </w:tcPr>
-          <w:p>
-            <w:pPr>
-              <w:rPr>
-                <w:i/>
-                <w:iCs/>
-              </w:rPr>
-            </w:pPr>
-            <w:r>
-              <w:rPr>
-                <w:i/>
-                <w:iCs/>
-              </w:rPr>
-              <w:t>Ocena uczelni</w:t>
-            </w:r>
-          </w:p>
-        </w:tc>
-        <w:tc>
-          <w:tcPr>
-            <w:tcW w:w="6458" w:type="dxa"/>
-          </w:tcPr>
-          <w:p>
-            <w:pPr>
-              <w:rPr>
-                <w:i/>
-                <w:iCs/>
-              </w:rPr>
-            </w:pPr>
-            <w:r>
-              <w:rPr>
-                <w:i/>
-                <w:iCs/>
-              </w:rPr>
-              <w:t>Ankieta</w:t>
-            </w:r>
-          </w:p>
-        </w:tc>
-      </w:tr>
-      <w:tr>
-        <w:trPr>
-          <w:cantSplit/>
-        </w:trPr>
-        <w:tc>
-          <w:tcPr>
-            <w:tcW w:w="486" w:type="dxa"/>
-            <w:vAlign w:val="center"/>
-          </w:tcPr>
-          <w:p>
-            <w:pPr>
-              <w:jc w:val="center"/>
-              <w:rPr>
-                <w:b/>
-                <w:bCs/>
-              </w:rPr>
-            </w:pPr>
-            <w:r>
-              <w:rPr>
-                <w:b/>
-                <w:bCs/>
-              </w:rPr>
-              <w:t>8</w:t>
-            </w:r>
-          </w:p>
-        </w:tc>
-        <w:tc>
-          <w:tcPr>
-            <w:tcW w:w="2118" w:type="dxa"/>
-          </w:tcPr>
-          <w:p>
-            <w:r>
-              <w:t xml:space="preserve">Czy pomiar </w:t>
-            </w:r>
-            <w:proofErr w:type="spellStart"/>
-            <w:r>
-              <w:t>satysf</w:t>
-            </w:r>
-            <w:proofErr w:type="spellEnd"/>
-            <w:r>
-              <w:t xml:space="preserve">. </w:t>
-            </w:r>
-            <w:proofErr w:type="spellStart"/>
-            <w:r>
-              <w:t>inter</w:t>
-            </w:r>
-            <w:proofErr w:type="spellEnd"/>
-            <w:r>
-              <w:t>. do podnoszenia jakości</w:t>
-            </w:r>
-          </w:p>
-        </w:tc>
-        <w:tc>
-          <w:tcPr>
-            <w:tcW w:w="6458" w:type="dxa"/>
-          </w:tcPr>
-          <w:p>
-            <w:r>
-              <w:t>Satysfakcja najlepsza miarą (kwestia oczekiwań i celów studentów)</w:t>
-            </w:r>
-          </w:p>
-        </w:tc>
-      </w:tr>
-      <w:tr>
-        <w:trPr>
-          <w:cantSplit/>
-        </w:trPr>
-        <w:tc>
-          <w:tcPr>
-            <w:tcW w:w="486" w:type="dxa"/>
-            <w:vAlign w:val="center"/>
-          </w:tcPr>
-          <w:p>
-            <w:pPr>
-              <w:jc w:val="center"/>
-              <w:rPr>
-                <w:b/>
-                <w:bCs/>
-                <w:i/>
-                <w:iCs/>
-              </w:rPr>
-            </w:pPr>
-            <w:r>
-              <w:rPr>
-                <w:b/>
-                <w:bCs/>
-                <w:i/>
-                <w:iCs/>
-              </w:rPr>
-              <w:t>9</w:t>
-            </w:r>
-          </w:p>
-        </w:tc>
-        <w:tc>
-          <w:tcPr>
-            <w:tcW w:w="2118" w:type="dxa"/>
-          </w:tcPr>
-          <w:p>
-            <w:pPr>
-              <w:rPr>
-                <w:i/>
-                <w:iCs/>
-              </w:rPr>
-            </w:pPr>
-            <w:r>
-              <w:rPr>
-                <w:i/>
-                <w:iCs/>
-              </w:rPr>
-              <w:t>Jak SSI do podnoszenia jakości</w:t>
-            </w:r>
-          </w:p>
-        </w:tc>
-        <w:tc>
-          <w:tcPr>
-            <w:tcW w:w="6458" w:type="dxa"/>
-          </w:tcPr>
-          <w:p>
-            <w:r>
-              <w:t>Własne badania „dział spraw naukowych”</w:t>
-            </w:r>
-          </w:p>
-        </w:tc>
-      </w:tr>
-      <w:tr>
-        <w:trPr>
-          <w:cantSplit/>
-        </w:trPr>
-        <w:tc>
-          <w:tcPr>
-            <w:tcW w:w="486" w:type="dxa"/>
-            <w:vAlign w:val="center"/>
-          </w:tcPr>
-          <w:p>
-            <w:pPr>
-              <w:jc w:val="center"/>
-              <w:rPr>
-                <w:b/>
-                <w:bCs/>
-                <w:i/>
-                <w:iCs/>
-              </w:rPr>
-            </w:pPr>
-            <w:r>
-              <w:rPr>
-                <w:b/>
-                <w:bCs/>
-                <w:i/>
-                <w:iCs/>
-              </w:rPr>
-              <w:t>10</w:t>
-            </w:r>
-          </w:p>
-        </w:tc>
-        <w:tc>
-          <w:tcPr>
-            <w:tcW w:w="2118" w:type="dxa"/>
-          </w:tcPr>
-          <w:p>
-            <w:pPr>
-              <w:rPr>
-                <w:i/>
-                <w:iCs/>
-              </w:rPr>
-            </w:pPr>
-            <w:r>
-              <w:rPr>
-                <w:i/>
-                <w:iCs/>
-              </w:rPr>
-              <w:t>SSI dla doskonalenia SZJ</w:t>
-            </w:r>
-          </w:p>
-        </w:tc>
-        <w:tc>
-          <w:tcPr>
-            <w:tcW w:w="6458" w:type="dxa"/>
-          </w:tcPr>
-          <w:p>
-            <w:r>
-              <w:t>Nieuchwytne – nauka, tradycja, wielkość uczelni, ranga ośrodka akademickiego- otoczenie uczelni</w:t>
-            </w:r>
-          </w:p>
-          <w:p>
-            <w:r>
-              <w:t xml:space="preserve">Funkcja opinii </w:t>
-            </w:r>
-            <w:proofErr w:type="spellStart"/>
-            <w:r>
-              <w:t>budowaniej</w:t>
-            </w:r>
-            <w:proofErr w:type="spellEnd"/>
-            <w:r>
-              <w:t xml:space="preserve"> długoterminowo</w:t>
-            </w:r>
-          </w:p>
-          <w:p>
-            <w:r>
-              <w:t xml:space="preserve">Wynik wieloletniego </w:t>
-            </w:r>
-            <w:proofErr w:type="spellStart"/>
-            <w:r>
-              <w:t>prosesu</w:t>
-            </w:r>
-            <w:proofErr w:type="spellEnd"/>
-            <w:r>
-              <w:t xml:space="preserve"> z dużą inercją</w:t>
-            </w:r>
-          </w:p>
-          <w:p>
-            <w:r>
-              <w:t>Polit. Rzeszowska</w:t>
-            </w:r>
-          </w:p>
-          <w:p>
-            <w:r>
-              <w:t xml:space="preserve">Mark-Nimb </w:t>
-            </w:r>
-            <w:proofErr w:type="spellStart"/>
-            <w:r>
-              <w:t>np.gmach</w:t>
-            </w:r>
-            <w:proofErr w:type="spellEnd"/>
-            <w:r>
-              <w:t xml:space="preserve"> budujący dobry wizerunek</w:t>
+            <w:r>
+              <w:t>gmach budujący dobry wizerunek</w:t>
             </w:r>
           </w:p>
           <w:p>
             <w:r>
               <w:t>-</w:t>
             </w:r>
-            <w:proofErr w:type="spellStart"/>
-            <w:r>
-              <w:t>zmieny</w:t>
-            </w:r>
-            <w:proofErr w:type="spellEnd"/>
-            <w:r>
-              <w:t xml:space="preserve"> z 1 kadencji nie zaowocują w ciągu 4 lat, obecne zmiany na PG rozpoczęły się ok 20 lat temu</w:t>
-            </w:r>
-          </w:p>
-          <w:p>
-            <w:r>
-              <w:t xml:space="preserve">„nie byłoby Intela </w:t>
-            </w:r>
-            <w:proofErr w:type="spellStart"/>
-            <w:r>
-              <w:t>gdymy</w:t>
-            </w:r>
-            <w:proofErr w:type="spellEnd"/>
-            <w:r>
-              <w:t xml:space="preserve"> nie ETI”</w:t>
+            <w:r>
+              <w:t xml:space="preserve"> </w:t>
+            </w:r>
+            <w:r>
+              <w:t>zmi</w:t>
+            </w:r>
+            <w:r>
+              <w:t>a</w:t>
+            </w:r>
+            <w:r>
+              <w:t xml:space="preserve">ny z </w:t>
+            </w:r>
+            <w:r>
+              <w:t>jednej</w:t>
+            </w:r>
+            <w:r>
+              <w:t xml:space="preserve"> kadencji nie zaowocują w ciągu 4 lat, obecne zmiany na PG rozpoczęły się ok 20 lat temu</w:t>
+            </w:r>
+          </w:p>
+          <w:p>
+            <w:r>
+              <w:t>„nie byłoby Intela gdy</w:t>
+            </w:r>
+            <w:r>
+              <w:t>b</w:t>
+            </w:r>
+            <w:r>
+              <w:t>y nie ETI”</w:t>
             </w:r>
           </w:p>
         </w:tc>
@@ -8853,11 +8853,9 @@
             <w:r>
               <w:t xml:space="preserve">Raczej nie, bo trudno wyłowić wpływ uczelni na zarobki </w:t>
             </w:r>
-            <w:proofErr w:type="spellStart"/>
-            <w:r>
-              <w:t>absolwentow</w:t>
-            </w:r>
-            <w:proofErr w:type="spellEnd"/>
+            <w:r>
+              <w:t>absolwentów</w:t>
+            </w:r>
           </w:p>
         </w:tc>
       </w:tr>
@@ -9960,13 +9958,11 @@
           </w:tcPr>
           <w:p>
             <w:r>
-              <w:t xml:space="preserve">Tak, zadowolenie tak bo weryfikuje wiedzę w </w:t>
-            </w:r>
-            <w:proofErr w:type="spellStart"/>
-            <w:r>
-              <w:t>praktyc</w:t>
-            </w:r>
-            <w:proofErr w:type="spellEnd"/>
+              <w:t>Tak, zadowolenie tak bo weryfikuje wiedzę w praktyc</w:t>
+            </w:r>
+            <w:r>
+              <w:t>e</w:t>
+            </w:r>
           </w:p>
           <w:p>
             <w:r>
@@ -10940,21 +10936,17 @@
           </w:p>
           <w:p>
             <w:r>
-              <w:t xml:space="preserve">-rozbieżność celów- zauważalna, związek z </w:t>
-            </w:r>
-            <w:proofErr w:type="spellStart"/>
-            <w:r>
-              <w:t>temoem</w:t>
-            </w:r>
-            <w:proofErr w:type="spellEnd"/>
-            <w:r>
-              <w:t xml:space="preserve"> zmian, młodzi mają pewne doświadczenia i podejmują gwałtowne </w:t>
-            </w:r>
-            <w:proofErr w:type="spellStart"/>
-            <w:r>
-              <w:t>decyzjie</w:t>
-            </w:r>
-            <w:proofErr w:type="spellEnd"/>
+              <w:t>-rozbieżność celów- zauważalna, związek z tem</w:t>
+            </w:r>
+            <w:r>
+              <w:t>p</w:t>
+            </w:r>
+            <w:r>
+              <w:t xml:space="preserve">em zmian, młodzi mają pewne doświadczenia i podejmują gwałtowne </w:t>
+            </w:r>
+            <w:r>
+              <w:t>decyzje</w:t>
+            </w:r>
             <w:r>
               <w:t xml:space="preserve"> na podstawie opinii na temat tego co jest potrzebne a co nie</w:t>
             </w:r>
@@ -10973,19 +10965,15 @@
             <w:r>
               <w:t xml:space="preserve">-posługiwanie się metodami </w:t>
             </w:r>
-            <w:proofErr w:type="spellStart"/>
-            <w:r>
-              <w:t>kompeterowania</w:t>
-            </w:r>
-            <w:proofErr w:type="spellEnd"/>
+            <w:r>
+              <w:t>komputerowymi</w:t>
+            </w:r>
             <w:r>
               <w:t xml:space="preserve"> daje większe niż kiedyś możliwości wyboru </w:t>
             </w:r>
-            <w:proofErr w:type="spellStart"/>
-            <w:r>
-              <w:t>narzedzi</w:t>
-            </w:r>
-            <w:proofErr w:type="spellEnd"/>
+            <w:r>
+              <w:t>narzędzi</w:t>
+            </w:r>
             <w:r>
               <w:t xml:space="preserve"> do rozwiązywania problemów</w:t>
             </w:r>
@@ -11415,82 +11403,78 @@
           </w:tcPr>
           <w:p>
             <w:r>
-              <w:t xml:space="preserve">Powinni być pracodawcy – bo tworzą podwaliny pod </w:t>
+              <w:t>Powinni być pracodawcy – bo tworzą podwaliny pod kompetencje;</w:t>
+            </w:r>
+            <w:r>
+              <w:t xml:space="preserve"> </w:t>
+            </w:r>
+            <w:r>
+              <w:t>studenci bo i</w:t>
+            </w:r>
+            <w:r>
+              <w:t xml:space="preserve"> </w:t>
+            </w:r>
+            <w:r>
+              <w:t xml:space="preserve">oni korzystają z efektów </w:t>
+            </w:r>
+          </w:p>
+          <w:p>
+            <w:r>
+              <w:t>Studenci czy absolwenci-&gt; pracodawca ( absolwent)</w:t>
+            </w:r>
+          </w:p>
+        </w:tc>
+      </w:tr>
+      <w:tr>
+        <w:trPr>
+          <w:cantSplit/>
+        </w:trPr>
+        <w:tc>
+          <w:tcPr>
+            <w:tcW w:w="486" w:type="dxa"/>
+            <w:vAlign w:val="center"/>
+          </w:tcPr>
+          <w:p>
+            <w:pPr>
+              <w:jc w:val="center"/>
+              <w:rPr>
+                <w:b/>
+                <w:bCs/>
+              </w:rPr>
+            </w:pPr>
+            <w:r>
+              <w:rPr>
+                <w:b/>
+                <w:bCs/>
+              </w:rPr>
+              <w:t>3</w:t>
+            </w:r>
+          </w:p>
+        </w:tc>
+        <w:tc>
+          <w:tcPr>
+            <w:tcW w:w="2118" w:type="dxa"/>
+          </w:tcPr>
+          <w:p>
+            <w:r>
+              <w:t>Ocena różnych uczelni</w:t>
+            </w:r>
+          </w:p>
+        </w:tc>
+        <w:tc>
+          <w:tcPr>
+            <w:tcW w:w="6458" w:type="dxa"/>
+          </w:tcPr>
+          <w:p>
+            <w:r>
+              <w:t xml:space="preserve">Zazwyczaj najstarsze również w nowych </w:t>
             </w:r>
             <w:proofErr w:type="spellStart"/>
             <w:r>
-              <w:t>kompetencje;mstudenci</w:t>
+              <w:t>dziedzinch</w:t>
             </w:r>
             <w:proofErr w:type="spellEnd"/>
             <w:r>
-              <w:t xml:space="preserve"> bo </w:t>
-            </w:r>
-            <w:proofErr w:type="spellStart"/>
-            <w:r>
-              <w:t>ioni</w:t>
-            </w:r>
-            <w:proofErr w:type="spellEnd"/>
-            <w:r>
-              <w:t xml:space="preserve"> korzystają z efektów </w:t>
-            </w:r>
-          </w:p>
-          <w:p>
-            <w:r>
-              <w:t>Studenci czy absolwenci-&gt; pracodawca ( absolwent)</w:t>
-            </w:r>
-          </w:p>
-        </w:tc>
-      </w:tr>
-      <w:tr>
-        <w:trPr>
-          <w:cantSplit/>
-        </w:trPr>
-        <w:tc>
-          <w:tcPr>
-            <w:tcW w:w="486" w:type="dxa"/>
-            <w:vAlign w:val="center"/>
-          </w:tcPr>
-          <w:p>
-            <w:pPr>
-              <w:jc w:val="center"/>
-              <w:rPr>
-                <w:b/>
-                <w:bCs/>
-              </w:rPr>
-            </w:pPr>
-            <w:r>
-              <w:rPr>
-                <w:b/>
-                <w:bCs/>
-              </w:rPr>
-              <w:t>3</w:t>
-            </w:r>
-          </w:p>
-        </w:tc>
-        <w:tc>
-          <w:tcPr>
-            <w:tcW w:w="2118" w:type="dxa"/>
-          </w:tcPr>
-          <w:p>
-            <w:r>
-              <w:t>Ocena różnych uczelni</w:t>
-            </w:r>
-          </w:p>
-        </w:tc>
-        <w:tc>
-          <w:tcPr>
-            <w:tcW w:w="6458" w:type="dxa"/>
-          </w:tcPr>
-          <w:p>
-            <w:r>
-              <w:t xml:space="preserve">Zazwyczaj najstarsze również w nowych </w:t>
-            </w:r>
-            <w:proofErr w:type="spellStart"/>
-            <w:r>
-              <w:t>dziedzinch</w:t>
-            </w:r>
-            <w:proofErr w:type="spellEnd"/>
-            <w:r>
               <w:t xml:space="preserve"> trochę inaczej</w:t>
             </w:r>
           </w:p>
@@ -11538,15 +11522,13 @@
           </w:tcPr>
           <w:p>
             <w:r>
-              <w:t xml:space="preserve">Prawdopodobnie tak, ale </w:t>
-            </w:r>
-            <w:proofErr w:type="spellStart"/>
-            <w:r>
-              <w:t>trzebaby</w:t>
-            </w:r>
-            <w:proofErr w:type="spellEnd"/>
-            <w:r>
-              <w:t xml:space="preserve"> rozróżniać branże</w:t>
+              <w:t>Prawdopodobnie tak, ale trzeba</w:t>
+            </w:r>
+            <w:r>
+              <w:t xml:space="preserve"> </w:t>
+            </w:r>
+            <w:r>
+              <w:t>by rozróżniać branże</w:t>
             </w:r>
           </w:p>
         </w:tc>
@@ -11593,13 +11575,17 @@
           </w:tcPr>
           <w:p>
             <w:r>
-              <w:t xml:space="preserve">Jeżeli szkoliłyby w kierunkach typowo o zarobkach od </w:t>
-            </w:r>
-            <w:proofErr w:type="spellStart"/>
-            <w:r>
-              <w:t>umijętności</w:t>
-            </w:r>
-            <w:proofErr w:type="spellEnd"/>
+              <w:t xml:space="preserve">Jeżeli szkoliłyby w kierunkach typowo o zarobkach </w:t>
+            </w:r>
+            <w:r>
+              <w:t xml:space="preserve">zależnych </w:t>
+            </w:r>
+            <w:r>
+              <w:t xml:space="preserve">od </w:t>
+            </w:r>
+            <w:r>
+              <w:t>umiejętności</w:t>
+            </w:r>
           </w:p>
         </w:tc>
       </w:tr>

</xml_diff>

<commit_message>
Analiza wywiadów jakościowych cz.4
</commit_message>
<xml_diff>
--- a/analizy_wynikow/Wyniki_wywiadów_SSI_v0.2.docx
+++ b/analizy_wynikow/Wyniki_wywiadów_SSI_v0.2.docx
@@ -223,7 +223,13 @@
         <w:t>Wł</w:t>
       </w:r>
       <w:r>
-        <w:t xml:space="preserve">adz (S, A, R, W, A, </w:t>
+        <w:t>adz (S, A, R, W, A</w:t>
+      </w:r>
+      <w:r>
+        <w:t>D</w:t>
+      </w:r>
+      <w:r>
+        <w:t xml:space="preserve">, </w:t>
       </w:r>
       <w:r>
         <w:t>P</w:t>
@@ -296,8 +302,131 @@
         <w:br/>
       </w:r>
     </w:p>
+    <w:p/>
     <w:p>
+      <w:pPr>
+        <w:rPr>
+          <w:lang w:val="en-GB"/>
+        </w:rPr>
+      </w:pPr>
+      <w:bookmarkStart w:id="0" w:name="_Hlk136192907"/>
       <w:r>
+        <w:rPr>
+          <w:lang w:val="en-GB"/>
+        </w:rPr>
+        <w:t>(S</w:t>
+      </w:r>
+      <w:r>
+        <w:rPr>
+          <w:lang w:val="en-GB"/>
+        </w:rPr>
+        <w:t>_</w:t>
+      </w:r>
+      <w:r>
+        <w:rPr>
+          <w:lang w:val="en-GB"/>
+        </w:rPr>
+        <w:t>A</w:t>
+      </w:r>
+      <w:r>
+        <w:rPr>
+          <w:lang w:val="en-GB"/>
+        </w:rPr>
+        <w:t>_</w:t>
+      </w:r>
+      <w:r>
+        <w:rPr>
+          <w:lang w:val="en-GB"/>
+        </w:rPr>
+        <w:t>R</w:t>
+      </w:r>
+      <w:r>
+        <w:rPr>
+          <w:lang w:val="en-GB"/>
+        </w:rPr>
+        <w:t>_</w:t>
+      </w:r>
+      <w:r>
+        <w:rPr>
+          <w:lang w:val="en-GB"/>
+        </w:rPr>
+        <w:t>AD</w:t>
+      </w:r>
+      <w:r>
+        <w:rPr>
+          <w:lang w:val="en-GB"/>
+        </w:rPr>
+        <w:t>_</w:t>
+      </w:r>
+      <w:r>
+        <w:t>W</w:t>
+      </w:r>
+      <w:r>
+        <w:rPr>
+          <w:lang w:val="en-GB"/>
+        </w:rPr>
+        <w:t>_</w:t>
+      </w:r>
+      <w:r>
+        <w:rPr>
+          <w:lang w:val="en-GB"/>
+        </w:rPr>
+        <w:t>U_</w:t>
+      </w:r>
+      <w:r>
+        <w:rPr>
+          <w:lang w:val="en-GB"/>
+        </w:rPr>
+        <w:t>P</w:t>
+      </w:r>
+      <w:r>
+        <w:rPr>
+          <w:lang w:val="en-GB"/>
+        </w:rPr>
+        <w:t>_</w:t>
+      </w:r>
+      <w:r>
+        <w:rPr>
+          <w:lang w:val="en-GB"/>
+        </w:rPr>
+        <w:t>WŁ</w:t>
+      </w:r>
+      <w:r>
+        <w:rPr>
+          <w:lang w:val="en-GB"/>
+        </w:rPr>
+        <w:t>; 1-</w:t>
+      </w:r>
+      <w:r>
+        <w:rPr>
+          <w:lang w:val="en-GB"/>
+        </w:rPr>
+        <w:t>6</w:t>
+      </w:r>
+      <w:r>
+        <w:rPr>
+          <w:lang w:val="en-GB"/>
+        </w:rPr>
+        <w:t>; m-k; A-F; n-t/n-t</w:t>
+      </w:r>
+      <w:r>
+        <w:rPr>
+          <w:lang w:val="en-GB"/>
+        </w:rPr>
+        <w:t>)</w:t>
+      </w:r>
+      <w:bookmarkEnd w:id="0"/>
+    </w:p>
+    <w:p>
+      <w:pPr>
+        <w:rPr>
+          <w:lang w:val="en-GB"/>
+        </w:rPr>
+      </w:pPr>
+      <w:r>
+        <w:rPr>
+          <w:lang w:val="en-GB"/>
+        </w:rPr>
         <w:br w:type="page"/>
       </w:r>
     </w:p>
@@ -5414,14 +5543,7 @@
                 <w:b/>
                 <w:bCs/>
               </w:rPr>
-              <w:t>2</w:t>
-            </w:r>
-            <w:r>
-              <w:rPr>
-                <w:b/>
-                <w:bCs/>
-              </w:rPr>
-              <w:t>1</w:t>
+              <w:t>21</w:t>
             </w:r>
             <w:r>
               <w:rPr>
@@ -6423,14 +6545,7 @@
                 <w:b/>
                 <w:bCs/>
               </w:rPr>
-              <w:t>3</w:t>
-            </w:r>
-            <w:r>
-              <w:rPr>
-                <w:b/>
-                <w:bCs/>
-              </w:rPr>
-              <w:t>9</w:t>
+              <w:t>39</w:t>
             </w:r>
             <w:r>
               <w:rPr>
@@ -8388,14 +8503,7 @@
                 <w:b/>
                 <w:bCs/>
               </w:rPr>
-              <w:t>4</w:t>
-            </w:r>
-            <w:r>
-              <w:rPr>
-                <w:b/>
-                <w:bCs/>
-              </w:rPr>
-              <w:t>1</w:t>
+              <w:t>41</w:t>
             </w:r>
             <w:r>
               <w:rPr>
@@ -29657,10 +29765,7 @@
               </w:tabs>
             </w:pPr>
             <w:r>
-              <w:t>SGH mimo, że nisko w rankingach</w:t>
-            </w:r>
-            <w:r>
-              <w:t>;</w:t>
+              <w:t>SGH mimo, że nisko w rankingach;</w:t>
             </w:r>
           </w:p>
           <w:p>

</xml_diff>